<commit_message>
Refactored the Customer class to use properties. Updated Program.cs to handle database operations. Modified Quote and Reservation classes to support return trips. Added the Entity Framework Core SQLite package for database use.
</commit_message>
<xml_diff>
--- a/3.7 Course Project.docx
+++ b/3.7 Course Project.docx
@@ -7,11 +7,14 @@
         <w:t xml:space="preserve">REPO URL: </w:t>
       </w:r>
       <w:r>
-        <w:t>https://github.com/erimar2678ecpi/SDC320.git</w:t>
+        <w:t>https://github.com/erimar2678ecpi/Project-OOP.git</w:t>
       </w:r>
     </w:p>
     <w:p>
       <w:r>
+        <w:rPr>
+          <w:noProof/>
+        </w:rPr>
         <w:lastRenderedPageBreak/>
         <w:drawing>
           <wp:inline distT="0" distB="0" distL="0" distR="0" wp14:anchorId="17742DE3" wp14:editId="2F4D61FF">
@@ -50,6 +53,9 @@
         </w:drawing>
       </w:r>
       <w:r>
+        <w:rPr>
+          <w:noProof/>
+        </w:rPr>
         <w:lastRenderedPageBreak/>
         <w:drawing>
           <wp:inline distT="0" distB="0" distL="0" distR="0" wp14:anchorId="2769175E" wp14:editId="1EA9BA7F">
@@ -88,6 +94,9 @@
         </w:drawing>
       </w:r>
       <w:r>
+        <w:rPr>
+          <w:noProof/>
+        </w:rPr>
         <w:lastRenderedPageBreak/>
         <w:drawing>
           <wp:inline distT="0" distB="0" distL="0" distR="0" wp14:anchorId="0AE7A3D0" wp14:editId="2E2025DE">
@@ -126,6 +135,9 @@
         </w:drawing>
       </w:r>
       <w:r>
+        <w:rPr>
+          <w:noProof/>
+        </w:rPr>
         <w:lastRenderedPageBreak/>
         <w:drawing>
           <wp:inline distT="0" distB="0" distL="0" distR="0" wp14:anchorId="74CE4B8A" wp14:editId="2934DA3B">
@@ -164,6 +176,9 @@
         </w:drawing>
       </w:r>
       <w:r>
+        <w:rPr>
+          <w:noProof/>
+        </w:rPr>
         <w:lastRenderedPageBreak/>
         <w:drawing>
           <wp:inline distT="0" distB="0" distL="0" distR="0" wp14:anchorId="1B4E6FC2" wp14:editId="561B7AB3">
@@ -202,6 +217,9 @@
         </w:drawing>
       </w:r>
       <w:r>
+        <w:rPr>
+          <w:noProof/>
+        </w:rPr>
         <w:lastRenderedPageBreak/>
         <w:drawing>
           <wp:inline distT="0" distB="0" distL="0" distR="0" wp14:anchorId="40E7B874" wp14:editId="44D69D6A">

</xml_diff>